<commit_message>
Added picture and sender rank 4 entrys placed into grid
</commit_message>
<xml_diff>
--- a/LetterCreator/Resources/Raw/template.docx
+++ b/LetterCreator/Resources/Raw/template.docx
@@ -1,7 +1,55 @@
 
 <file path=word/document.xml><?xml version="1.0" encoding="utf-8"?>
-<w:document xmlns:wpc="http://schemas.microsoft.com/office/word/2010/wordprocessingCanvas" xmlns:cx="http://schemas.microsoft.com/office/drawing/2014/chartex" xmlns:cx1="http://schemas.microsoft.com/office/drawing/2015/9/8/chartex" xmlns:cx2="http://schemas.microsoft.com/office/drawing/2015/10/21/chartex" xmlns:cx3="http://schemas.microsoft.com/office/drawing/2016/5/9/chartex" xmlns:cx4="http://schemas.microsoft.com/office/drawing/2016/5/10/chartex" xmlns:cx5="http://schemas.microsoft.com/office/drawing/2016/5/11/chartex" xmlns:cx6="http://schemas.microsoft.com/office/drawing/2016/5/12/chartex" xmlns:cx7="http://schemas.microsoft.com/office/drawing/2016/5/13/chartex" xmlns:cx8="http://schemas.microsoft.com/office/drawing/2016/5/14/chartex" xmlns:mc="http://schemas.openxmlformats.org/markup-compatibility/2006" xmlns:aink="http://schemas.microsoft.com/office/drawing/2016/ink" xmlns:am3d="http://schemas.microsoft.com/office/drawing/2017/model3d" xmlns:o="urn:schemas-microsoft-com:office:office" xmlns:oel="http://schemas.microsoft.com/office/2019/extlst" xmlns:r="http://schemas.openxmlformats.org/officeDocument/2006/relationships" xmlns:m="http://schemas.openxmlformats.org/officeDocument/2006/math" xmlns:v="urn:schemas-microsoft-com:vml" xmlns:wp14="http://schemas.microsoft.com/office/word/2010/wordprocessingDrawing" xmlns:wp="http://schemas.openxmlformats.org/drawingml/2006/wordprocessingDrawing" xmlns:w10="urn:schemas-microsoft-com:office:word" xmlns:w="http://schemas.openxmlformats.org/wordprocessingml/2006/main" xmlns:w14="http://schemas.microsoft.com/office/word/2010/wordml" xmlns:w15="http://schemas.microsoft.com/office/word/2012/wordml" xmlns:w16cex="http://schemas.microsoft.com/office/word/2018/wordml/cex" xmlns:w16cid="http://schemas.microsoft.com/office/word/2016/wordml/cid" xmlns:w16="http://schemas.microsoft.com/office/word/2018/wordml" xmlns:w16du="http://schemas.microsoft.com/office/word/2023/wordml/word16du" xmlns:w16sdtdh="http://schemas.microsoft.com/office/word/2020/wordml/sdtdatahash" xmlns:w16sdtfl="http://schemas.microsoft.com/office/word/2024/wordml/sdtformatlock" xmlns:w16se="http://schemas.microsoft.com/office/word/2015/wordml/symex" xmlns:wpg="http://schemas.microsoft.com/office/word/2010/wordprocessingGroup" xmlns:wpi="http://schemas.microsoft.com/office/word/2010/wordprocessingInk" xmlns:wne="http://schemas.microsoft.com/office/word/2006/wordml" xmlns:wps="http://schemas.microsoft.com/office/word/2010/wordprocessingShape" mc:Ignorable="w14 w15 w16se w16cid w16 w16cex w16sdtdh w16sdtfl w16du wp14">
+<w:document xmlns:wpc="http://schemas.microsoft.com/office/word/2010/wordprocessingCanvas" xmlns:cx="http://schemas.microsoft.com/office/drawing/2014/chartex" xmlns:cx1="http://schemas.microsoft.com/office/drawing/2015/9/8/chartex" xmlns:cx2="http://schemas.microsoft.com/office/drawing/2015/10/21/chartex" xmlns:cx3="http://schemas.microsoft.com/office/drawing/2016/5/9/chartex" xmlns:cx4="http://schemas.microsoft.com/office/drawing/2016/5/10/chartex" xmlns:cx5="http://schemas.microsoft.com/office/drawing/2016/5/11/chartex" xmlns:cx6="http://schemas.microsoft.com/office/drawing/2016/5/12/chartex" xmlns:cx7="http://schemas.microsoft.com/office/drawing/2016/5/13/chartex" xmlns:cx8="http://schemas.microsoft.com/office/drawing/2016/5/14/chartex" xmlns:mc="http://schemas.openxmlformats.org/markup-compatibility/2006" xmlns:aink="http://schemas.microsoft.com/office/drawing/2016/ink" xmlns:am3d="http://schemas.microsoft.com/office/drawing/2017/model3d" xmlns:o="urn:schemas-microsoft-com:office:office" xmlns:r="http://schemas.openxmlformats.org/officeDocument/2006/relationships" xmlns:m="http://schemas.openxmlformats.org/officeDocument/2006/math" xmlns:v="urn:schemas-microsoft-com:vml" xmlns:wp14="http://schemas.microsoft.com/office/word/2010/wordprocessingDrawing" xmlns:wp="http://schemas.openxmlformats.org/drawingml/2006/wordprocessingDrawing" xmlns:w10="urn:schemas-microsoft-com:office:word" xmlns:w="http://schemas.openxmlformats.org/wordprocessingml/2006/main" xmlns:w14="http://schemas.microsoft.com/office/word/2010/wordml" xmlns:w15="http://schemas.microsoft.com/office/word/2012/wordml" xmlns:w16cex="http://schemas.microsoft.com/office/word/2018/wordml/cex" xmlns:w16cid="http://schemas.microsoft.com/office/word/2016/wordml/cid" xmlns:w16="http://schemas.microsoft.com/office/word/2018/wordml" xmlns:w16sdtdh="http://schemas.microsoft.com/office/word/2020/wordml/sdtdatahash" xmlns:w16se="http://schemas.microsoft.com/office/word/2015/wordml/symex" xmlns:wpg="http://schemas.microsoft.com/office/word/2010/wordprocessingGroup" xmlns:wpi="http://schemas.microsoft.com/office/word/2010/wordprocessingInk" xmlns:wne="http://schemas.microsoft.com/office/word/2006/wordml" xmlns:wps="http://schemas.microsoft.com/office/word/2010/wordprocessingShape" mc:Ignorable="w14 w15 w16se w16cid w16 w16cex w16sdtdh wp14">
   <w:body>
+    <w:p>
+      <w:pPr>
+        <w:jc w:val="center"/>
+      </w:pPr>
+      <w:r>
+        <w:drawing>
+          <wp:inline distT="0" distB="0" distL="0" distR="0" wp14:anchorId="3C2DFD34" wp14:editId="6C6D31A0">
+            <wp:extent cx="1438275" cy="800922"/>
+            <wp:effectExtent l="0" t="0" r="0" b="0"/>
+            <wp:docPr id="1" name="Рисунок 1"/>
+            <wp:cNvGraphicFramePr>
+              <a:graphicFrameLocks xmlns:a="http://schemas.openxmlformats.org/drawingml/2006/main" noChangeAspect="1"/>
+            </wp:cNvGraphicFramePr>
+            <a:graphic xmlns:a="http://schemas.openxmlformats.org/drawingml/2006/main">
+              <a:graphicData uri="http://schemas.openxmlformats.org/drawingml/2006/picture">
+                <pic:pic xmlns:pic="http://schemas.openxmlformats.org/drawingml/2006/picture">
+                  <pic:nvPicPr>
+                    <pic:cNvPr id="1" name=""/>
+                    <pic:cNvPicPr/>
+                  </pic:nvPicPr>
+                  <pic:blipFill>
+                    <a:blip r:embed="rId5">
+                      <a:extLst>
+                        <a:ext uri="{96DAC541-7B7A-43D3-8B79-37D633B846F1}">
+                          <asvg:svgBlip xmlns:asvg="http://schemas.microsoft.com/office/drawing/2016/SVG/main" r:embed="rId6"/>
+                        </a:ext>
+                      </a:extLst>
+                    </a:blip>
+                    <a:stretch>
+                      <a:fillRect/>
+                    </a:stretch>
+                  </pic:blipFill>
+                  <pic:spPr>
+                    <a:xfrm>
+                      <a:off x="0" y="0"/>
+                      <a:ext cx="1460467" cy="813280"/>
+                    </a:xfrm>
+                    <a:prstGeom prst="rect">
+                      <a:avLst/>
+                    </a:prstGeom>
+                  </pic:spPr>
+                </pic:pic>
+              </a:graphicData>
+            </a:graphic>
+          </wp:inline>
+        </w:drawing>
+      </w:r>
+    </w:p>
     <w:tbl>
       <w:tblPr>
         <w:tblStyle w:val="ac"/>
@@ -100,6 +148,25 @@
           <w:tcPr>
             <w:tcW w:w="3035" w:type="dxa"/>
           </w:tcPr>
+          <w:p>
+            <w:pPr>
+              <w:rPr>
+                <w:rFonts w:ascii="Times New Roman" w:hAnsi="Times New Roman" w:cs="Times New Roman"/>
+                <w:sz w:val="28"/>
+                <w:szCs w:val="28"/>
+                <w:lang w:val="en-US"/>
+              </w:rPr>
+            </w:pPr>
+            <w:r>
+              <w:rPr>
+                <w:rFonts w:ascii="Times New Roman" w:hAnsi="Times New Roman" w:cs="Times New Roman"/>
+                <w:sz w:val="28"/>
+                <w:szCs w:val="28"/>
+                <w:lang w:val="en-US"/>
+              </w:rPr>
+              <w:t>&lt;RecipRank&gt;</w:t>
+            </w:r>
+          </w:p>
           <w:p>
             <w:pPr>
               <w:rPr>
@@ -307,27 +374,7 @@
                 <w:szCs w:val="28"/>
                 <w:lang w:val="en-US"/>
               </w:rPr>
-              <w:t>&lt;</w:t>
-            </w:r>
-            <w:proofErr w:type="spellStart"/>
-            <w:r>
-              <w:rPr>
-                <w:rFonts w:ascii="Times New Roman" w:hAnsi="Times New Roman" w:cs="Times New Roman"/>
-                <w:sz w:val="28"/>
-                <w:szCs w:val="28"/>
-                <w:lang w:val="en-US"/>
-              </w:rPr>
-              <w:t>SenderName</w:t>
-            </w:r>
-            <w:proofErr w:type="spellEnd"/>
-            <w:r>
-              <w:rPr>
-                <w:rFonts w:ascii="Times New Roman" w:hAnsi="Times New Roman" w:cs="Times New Roman"/>
-                <w:sz w:val="28"/>
-                <w:szCs w:val="28"/>
-                <w:lang w:val="en-US"/>
-              </w:rPr>
-              <w:t>&gt;</w:t>
+              <w:t>&lt;SenderName&gt;</w:t>
             </w:r>
           </w:p>
         </w:tc>
@@ -355,7 +402,7 @@
 </file>
 
 <file path=word/styles.xml><?xml version="1.0" encoding="utf-8"?>
-<w:styles xmlns:mc="http://schemas.openxmlformats.org/markup-compatibility/2006" xmlns:r="http://schemas.openxmlformats.org/officeDocument/2006/relationships" xmlns:w="http://schemas.openxmlformats.org/wordprocessingml/2006/main" xmlns:w14="http://schemas.microsoft.com/office/word/2010/wordml" xmlns:w15="http://schemas.microsoft.com/office/word/2012/wordml" xmlns:w16cex="http://schemas.microsoft.com/office/word/2018/wordml/cex" xmlns:w16cid="http://schemas.microsoft.com/office/word/2016/wordml/cid" xmlns:w16="http://schemas.microsoft.com/office/word/2018/wordml" xmlns:w16du="http://schemas.microsoft.com/office/word/2023/wordml/word16du" xmlns:w16sdtdh="http://schemas.microsoft.com/office/word/2020/wordml/sdtdatahash" xmlns:w16sdtfl="http://schemas.microsoft.com/office/word/2024/wordml/sdtformatlock" xmlns:w16se="http://schemas.microsoft.com/office/word/2015/wordml/symex" mc:Ignorable="w14 w15 w16se w16cid w16 w16cex w16sdtdh w16sdtfl w16du">
+<w:styles xmlns:mc="http://schemas.openxmlformats.org/markup-compatibility/2006" xmlns:r="http://schemas.openxmlformats.org/officeDocument/2006/relationships" xmlns:w="http://schemas.openxmlformats.org/wordprocessingml/2006/main" xmlns:w14="http://schemas.microsoft.com/office/word/2010/wordml" xmlns:w15="http://schemas.microsoft.com/office/word/2012/wordml" xmlns:w16cex="http://schemas.microsoft.com/office/word/2018/wordml/cex" xmlns:w16cid="http://schemas.microsoft.com/office/word/2016/wordml/cid" xmlns:w16="http://schemas.microsoft.com/office/word/2018/wordml" xmlns:w16sdtdh="http://schemas.microsoft.com/office/word/2020/wordml/sdtdatahash" xmlns:w16se="http://schemas.microsoft.com/office/word/2015/wordml/symex" mc:Ignorable="w14 w15 w16se w16cid w16 w16cex w16sdtdh">
   <w:docDefaults>
     <w:rPrDefault>
       <w:rPr>

</xml_diff>

<commit_message>
Completed logic of applications
</commit_message>
<xml_diff>
--- a/LetterCreator/Resources/Raw/template.docx
+++ b/LetterCreator/Resources/Raw/template.docx
@@ -7,6 +7,9 @@
         <w:jc w:val="center"/>
       </w:pPr>
       <w:r>
+        <w:rPr>
+          <w:noProof/>
+        </w:rPr>
         <w:drawing>
           <wp:inline distT="0" distB="0" distL="0" distR="0" wp14:anchorId="3C2DFD34" wp14:editId="6C6D31A0">
             <wp:extent cx="1438275" cy="800922"/>
@@ -92,7 +95,27 @@
                 <w:szCs w:val="28"/>
                 <w:lang w:val="en-US"/>
               </w:rPr>
-              <w:t>&lt;Adress&gt;</w:t>
+              <w:t>&lt;</w:t>
+            </w:r>
+            <w:proofErr w:type="spellStart"/>
+            <w:r>
+              <w:rPr>
+                <w:rFonts w:ascii="Times New Roman" w:hAnsi="Times New Roman" w:cs="Times New Roman"/>
+                <w:sz w:val="28"/>
+                <w:szCs w:val="28"/>
+                <w:lang w:val="en-US"/>
+              </w:rPr>
+              <w:t>Adress</w:t>
+            </w:r>
+            <w:proofErr w:type="spellEnd"/>
+            <w:r>
+              <w:rPr>
+                <w:rFonts w:ascii="Times New Roman" w:hAnsi="Times New Roman" w:cs="Times New Roman"/>
+                <w:sz w:val="28"/>
+                <w:szCs w:val="28"/>
+                <w:lang w:val="en-US"/>
+              </w:rPr>
+              <w:t>&gt;</w:t>
             </w:r>
           </w:p>
           <w:p>
@@ -164,7 +187,27 @@
                 <w:szCs w:val="28"/>
                 <w:lang w:val="en-US"/>
               </w:rPr>
-              <w:t>&lt;RecipRank&gt;</w:t>
+              <w:t>&lt;</w:t>
+            </w:r>
+            <w:proofErr w:type="spellStart"/>
+            <w:r>
+              <w:rPr>
+                <w:rFonts w:ascii="Times New Roman" w:hAnsi="Times New Roman" w:cs="Times New Roman"/>
+                <w:sz w:val="28"/>
+                <w:szCs w:val="28"/>
+                <w:lang w:val="en-US"/>
+              </w:rPr>
+              <w:t>RecipRank</w:t>
+            </w:r>
+            <w:proofErr w:type="spellEnd"/>
+            <w:r>
+              <w:rPr>
+                <w:rFonts w:ascii="Times New Roman" w:hAnsi="Times New Roman" w:cs="Times New Roman"/>
+                <w:sz w:val="28"/>
+                <w:szCs w:val="28"/>
+                <w:lang w:val="en-US"/>
+              </w:rPr>
+              <w:t>&gt;</w:t>
             </w:r>
           </w:p>
           <w:p>
@@ -374,12 +417,85 @@
                 <w:szCs w:val="28"/>
                 <w:lang w:val="en-US"/>
               </w:rPr>
-              <w:t>&lt;SenderName&gt;</w:t>
+              <w:t>&lt;</w:t>
+            </w:r>
+            <w:proofErr w:type="spellStart"/>
+            <w:r>
+              <w:rPr>
+                <w:rFonts w:ascii="Times New Roman" w:hAnsi="Times New Roman" w:cs="Times New Roman"/>
+                <w:sz w:val="28"/>
+                <w:szCs w:val="28"/>
+                <w:lang w:val="en-US"/>
+              </w:rPr>
+              <w:t>SenderName</w:t>
+            </w:r>
+            <w:proofErr w:type="spellEnd"/>
+            <w:r>
+              <w:rPr>
+                <w:rFonts w:ascii="Times New Roman" w:hAnsi="Times New Roman" w:cs="Times New Roman"/>
+                <w:sz w:val="28"/>
+                <w:szCs w:val="28"/>
+                <w:lang w:val="en-US"/>
+              </w:rPr>
+              <w:t>&gt;</w:t>
             </w:r>
           </w:p>
         </w:tc>
       </w:tr>
     </w:tbl>
+    <w:p>
+      <w:pPr>
+        <w:jc w:val="both"/>
+        <w:rPr>
+          <w:rFonts w:ascii="Times New Roman" w:hAnsi="Times New Roman" w:cs="Times New Roman"/>
+          <w:sz w:val="28"/>
+          <w:szCs w:val="28"/>
+          <w:lang w:val="en-US"/>
+        </w:rPr>
+      </w:pPr>
+    </w:p>
+    <w:p>
+      <w:pPr>
+        <w:jc w:val="both"/>
+        <w:rPr>
+          <w:rFonts w:ascii="Times New Roman" w:hAnsi="Times New Roman" w:cs="Times New Roman"/>
+          <w:sz w:val="28"/>
+          <w:szCs w:val="28"/>
+          <w:lang w:val="en-US"/>
+        </w:rPr>
+      </w:pPr>
+    </w:p>
+    <w:p>
+      <w:pPr>
+        <w:jc w:val="both"/>
+        <w:rPr>
+          <w:rFonts w:ascii="Times New Roman" w:hAnsi="Times New Roman" w:cs="Times New Roman"/>
+          <w:sz w:val="28"/>
+          <w:szCs w:val="28"/>
+          <w:lang w:val="en-US"/>
+        </w:rPr>
+      </w:pPr>
+      <w:r>
+        <w:rPr>
+          <w:rFonts w:ascii="Times New Roman" w:hAnsi="Times New Roman" w:cs="Times New Roman"/>
+          <w:sz w:val="28"/>
+          <w:szCs w:val="28"/>
+          <w:lang w:val="en-US"/>
+        </w:rPr>
+        <w:t>&lt;Applications&gt;</w:t>
+      </w:r>
+    </w:p>
+    <w:p>
+      <w:pPr>
+        <w:jc w:val="both"/>
+        <w:rPr>
+          <w:rFonts w:ascii="Times New Roman" w:hAnsi="Times New Roman" w:cs="Times New Roman"/>
+          <w:sz w:val="28"/>
+          <w:szCs w:val="28"/>
+          <w:lang w:val="en-US"/>
+        </w:rPr>
+      </w:pPr>
+    </w:p>
     <w:p>
       <w:pPr>
         <w:jc w:val="both"/>

</xml_diff>